<commit_message>
Updated documentation for working with truffle config
</commit_message>
<xml_diff>
--- a/blockchain-development-kit/devops/DevOps for Blockchain Smart Contracts - Implementation Guide.docx
+++ b/blockchain-development-kit/devops/DevOps for Blockchain Smart Contracts - Implementation Guide.docx
@@ -2648,8 +2648,38 @@
       </w:r>
     </w:p>
     <w:p>
-      <w:r>
-        <w:t>Under ‘networks’, uncomment the ‘development’ section and rename it to ‘ganache’ Next, populate it with the values previously recorded for the host and port.</w:t>
+      <w:proofErr w:type="gramStart"/>
+      <w:r>
+        <w:t xml:space="preserve">under </w:t>
+      </w:r>
+      <w:r>
+        <w:t xml:space="preserve"> </w:t>
+      </w:r>
+      <w:r>
+        <w:t>“</w:t>
+      </w:r>
+      <w:proofErr w:type="spellStart"/>
+      <w:proofErr w:type="gramEnd"/>
+      <w:r>
+        <w:t>module.exports</w:t>
+      </w:r>
+      <w:proofErr w:type="spellEnd"/>
+      <w:r>
+        <w:t xml:space="preserve">” </w:t>
+      </w:r>
+      <w:r>
+        <w:t xml:space="preserve"> </w:t>
+      </w:r>
+      <w:r>
+        <w:t>add the below n</w:t>
+      </w:r>
+      <w:bookmarkStart w:id="2" w:name="_GoBack"/>
+      <w:bookmarkEnd w:id="2"/>
+      <w:r>
+        <w:t xml:space="preserve">etwork configuration to </w:t>
+      </w:r>
+      <w:r>
+        <w:t>‘ganache’ Next, populate it with the values previously recorded for the host and port.</w:t>
       </w:r>
     </w:p>
     <w:p>
@@ -2658,10 +2688,10 @@
           <w:noProof/>
         </w:rPr>
         <w:drawing>
-          <wp:inline distT="0" distB="0" distL="0" distR="0" wp14:anchorId="0FC31644" wp14:editId="4A39F489">
-            <wp:extent cx="6630671" cy="1839819"/>
-            <wp:effectExtent l="0" t="0" r="0" b="8255"/>
-            <wp:docPr id="1970529461" name="picture"/>
+          <wp:inline distT="0" distB="0" distL="0" distR="0" wp14:anchorId="44E02566" wp14:editId="30B2DCCF">
+            <wp:extent cx="5943600" cy="1962150"/>
+            <wp:effectExtent l="0" t="0" r="0" b="0"/>
+            <wp:docPr id="11" name="Picture 11"/>
             <wp:cNvGraphicFramePr>
               <a:graphicFrameLocks xmlns:a="http://schemas.openxmlformats.org/drawingml/2006/main" noChangeAspect="1"/>
             </wp:cNvGraphicFramePr>
@@ -2669,29 +2699,36 @@
               <a:graphicData uri="http://schemas.openxmlformats.org/drawingml/2006/picture">
                 <pic:pic xmlns:pic="http://schemas.openxmlformats.org/drawingml/2006/picture">
                   <pic:nvPicPr>
-                    <pic:cNvPr id="0" name="picture"/>
-                    <pic:cNvPicPr/>
+                    <pic:cNvPr id="0" name="Picture 2"/>
+                    <pic:cNvPicPr>
+                      <a:picLocks noChangeAspect="1" noChangeArrowheads="1"/>
+                    </pic:cNvPicPr>
                   </pic:nvPicPr>
                   <pic:blipFill>
-                    <a:blip r:embed="rId34" cstate="print">
+                    <a:blip r:embed="rId34">
                       <a:extLst>
                         <a:ext uri="{28A0092B-C50C-407E-A947-70E740481C1C}">
                           <a14:useLocalDpi xmlns:a14="http://schemas.microsoft.com/office/drawing/2010/main" val="0"/>
                         </a:ext>
                       </a:extLst>
                     </a:blip>
+                    <a:srcRect/>
                     <a:stretch>
                       <a:fillRect/>
                     </a:stretch>
                   </pic:blipFill>
-                  <pic:spPr>
+                  <pic:spPr bwMode="auto">
                     <a:xfrm>
                       <a:off x="0" y="0"/>
-                      <a:ext cx="6630671" cy="1839819"/>
+                      <a:ext cx="5943600" cy="1962150"/>
                     </a:xfrm>
                     <a:prstGeom prst="rect">
                       <a:avLst/>
                     </a:prstGeom>
+                    <a:noFill/>
+                    <a:ln>
+                      <a:noFill/>
+                    </a:ln>
                   </pic:spPr>
                 </pic:pic>
               </a:graphicData>
@@ -2937,6 +2974,7 @@
         </w:rPr>
         <w:t xml:space="preserve"> </w:t>
       </w:r>
+      <w:proofErr w:type="spellStart"/>
       <w:r>
         <w:rPr>
           <w:rFonts w:ascii="Consolas" w:eastAsia="Times New Roman" w:hAnsi="Consolas" w:cs="Times New Roman"/>
@@ -2946,6 +2984,7 @@
         </w:rPr>
         <w:t>BasicItemRegistry</w:t>
       </w:r>
+      <w:proofErr w:type="spellEnd"/>
       <w:r>
         <w:rPr>
           <w:rFonts w:ascii="Consolas" w:eastAsia="Times New Roman" w:hAnsi="Consolas" w:cs="Times New Roman"/>
@@ -3002,7 +3041,27 @@
           <w:sz w:val="21"/>
           <w:szCs w:val="21"/>
         </w:rPr>
-        <w:t>"BasicItemRegistry"</w:t>
+        <w:t>"</w:t>
+      </w:r>
+      <w:proofErr w:type="spellStart"/>
+      <w:r>
+        <w:rPr>
+          <w:rFonts w:ascii="Consolas" w:eastAsia="Times New Roman" w:hAnsi="Consolas" w:cs="Times New Roman"/>
+          <w:color w:val="CE9178"/>
+          <w:sz w:val="21"/>
+          <w:szCs w:val="21"/>
+        </w:rPr>
+        <w:t>BasicItemRegistry</w:t>
+      </w:r>
+      <w:proofErr w:type="spellEnd"/>
+      <w:r>
+        <w:rPr>
+          <w:rFonts w:ascii="Consolas" w:eastAsia="Times New Roman" w:hAnsi="Consolas" w:cs="Times New Roman"/>
+          <w:color w:val="CE9178"/>
+          <w:sz w:val="21"/>
+          <w:szCs w:val="21"/>
+        </w:rPr>
+        <w:t>"</w:t>
       </w:r>
       <w:r>
         <w:rPr>
@@ -8055,7 +8114,27 @@
           <w:sz w:val="21"/>
           <w:szCs w:val="21"/>
         </w:rPr>
-        <w:t>"BasicItemRegistry"</w:t>
+        <w:t>"</w:t>
+      </w:r>
+      <w:proofErr w:type="spellStart"/>
+      <w:r>
+        <w:rPr>
+          <w:rFonts w:ascii="Consolas" w:eastAsia="Times New Roman" w:hAnsi="Consolas" w:cs="Times New Roman"/>
+          <w:color w:val="CE9178"/>
+          <w:sz w:val="21"/>
+          <w:szCs w:val="21"/>
+        </w:rPr>
+        <w:t>BasicItemRegistry</w:t>
+      </w:r>
+      <w:proofErr w:type="spellEnd"/>
+      <w:r>
+        <w:rPr>
+          <w:rFonts w:ascii="Consolas" w:eastAsia="Times New Roman" w:hAnsi="Consolas" w:cs="Times New Roman"/>
+          <w:color w:val="CE9178"/>
+          <w:sz w:val="21"/>
+          <w:szCs w:val="21"/>
+        </w:rPr>
+        <w:t>"</w:t>
       </w:r>
       <w:r>
         <w:rPr>
@@ -11599,7 +11678,27 @@
           <w:sz w:val="21"/>
           <w:szCs w:val="21"/>
         </w:rPr>
-        <w:t>"BasicItemRegistry"</w:t>
+        <w:t>"</w:t>
+      </w:r>
+      <w:proofErr w:type="spellStart"/>
+      <w:r>
+        <w:rPr>
+          <w:rFonts w:ascii="Consolas" w:eastAsia="Times New Roman" w:hAnsi="Consolas" w:cs="Times New Roman"/>
+          <w:color w:val="CE9178"/>
+          <w:sz w:val="21"/>
+          <w:szCs w:val="21"/>
+        </w:rPr>
+        <w:t>BasicItemRegistry</w:t>
+      </w:r>
+      <w:proofErr w:type="spellEnd"/>
+      <w:r>
+        <w:rPr>
+          <w:rFonts w:ascii="Consolas" w:eastAsia="Times New Roman" w:hAnsi="Consolas" w:cs="Times New Roman"/>
+          <w:color w:val="CE9178"/>
+          <w:sz w:val="21"/>
+          <w:szCs w:val="21"/>
+        </w:rPr>
+        <w:t>"</w:t>
       </w:r>
       <w:r>
         <w:rPr>
@@ -16905,7 +17004,27 @@
           <w:sz w:val="21"/>
           <w:szCs w:val="21"/>
         </w:rPr>
-        <w:t>"BasicItemRegistry"</w:t>
+        <w:t>"</w:t>
+      </w:r>
+      <w:proofErr w:type="spellStart"/>
+      <w:r>
+        <w:rPr>
+          <w:rFonts w:ascii="Consolas" w:eastAsia="Times New Roman" w:hAnsi="Consolas" w:cs="Times New Roman"/>
+          <w:color w:val="CE9178"/>
+          <w:sz w:val="21"/>
+          <w:szCs w:val="21"/>
+        </w:rPr>
+        <w:t>BasicItemRegistry</w:t>
+      </w:r>
+      <w:proofErr w:type="spellEnd"/>
+      <w:r>
+        <w:rPr>
+          <w:rFonts w:ascii="Consolas" w:eastAsia="Times New Roman" w:hAnsi="Consolas" w:cs="Times New Roman"/>
+          <w:color w:val="CE9178"/>
+          <w:sz w:val="21"/>
+          <w:szCs w:val="21"/>
+        </w:rPr>
+        <w:t>"</w:t>
       </w:r>
       <w:r>
         <w:rPr>
@@ -20989,13 +21108,7 @@
     </w:p>
     <w:p>
       <w:r>
-        <w:t xml:space="preserve">Next, add another task and select </w:t>
-      </w:r>
-      <w:r>
-        <w:t>“Extract files”</w:t>
-      </w:r>
-      <w:r>
-        <w:t xml:space="preserve"> as the task type.</w:t>
+        <w:t>Next, add another task and select “Extract files” as the task type.</w:t>
       </w:r>
     </w:p>
     <w:p>
@@ -21086,13 +21199,7 @@
     </w:p>
     <w:p>
       <w:r>
-        <w:t>For the function created earlier, n</w:t>
-      </w:r>
-      <w:r>
-        <w:t>avigate to the “Function app settings” tab</w:t>
-      </w:r>
-      <w:r>
-        <w:t xml:space="preserve"> and click the Copy link under Actions for the “_master” key.</w:t>
+        <w:t>For the function created earlier, navigate to the “Function app settings” tab and click the Copy link under Actions for the “_master” key.</w:t>
       </w:r>
     </w:p>
     <w:p>
@@ -21144,8 +21251,6 @@
       <w:r>
         <w:t xml:space="preserve">go back to Azure DevOps and </w:t>
       </w:r>
-      <w:bookmarkStart w:id="2" w:name="_GoBack"/>
-      <w:bookmarkEnd w:id="2"/>
       <w:r>
         <w:t xml:space="preserve">click the </w:t>
       </w:r>
@@ -21614,16 +21719,7 @@
         <w:t xml:space="preserve"> </w:t>
       </w:r>
       <w:r>
-        <w:t xml:space="preserve">Within the task, </w:t>
-      </w:r>
-      <w:r>
-        <w:t xml:space="preserve">specify </w:t>
-      </w:r>
-      <w:r>
-        <w:t>the following value</w:t>
-      </w:r>
-      <w:r>
-        <w:t xml:space="preserve"> in the Script Path.</w:t>
+        <w:t>Within the task, specify the following value in the Script Path.</w:t>
       </w:r>
     </w:p>
     <w:p>
@@ -22253,7 +22349,27 @@
           <w:bdr w:val="single" w:sz="6" w:space="2" w:color="E3E3E3" w:frame="1"/>
           <w:shd w:val="clear" w:color="auto" w:fill="FAFAFA"/>
         </w:rPr>
-        <w:t xml:space="preserve"> $(vmuser) -</w:t>
+        <w:t xml:space="preserve"> $(</w:t>
+      </w:r>
+      <w:proofErr w:type="spellStart"/>
+      <w:r>
+        <w:rPr>
+          <w:rFonts w:cstheme="minorHAnsi"/>
+          <w:color w:val="000000"/>
+          <w:bdr w:val="single" w:sz="6" w:space="2" w:color="E3E3E3" w:frame="1"/>
+          <w:shd w:val="clear" w:color="auto" w:fill="FAFAFA"/>
+        </w:rPr>
+        <w:t>vmuser</w:t>
+      </w:r>
+      <w:proofErr w:type="spellEnd"/>
+      <w:r>
+        <w:rPr>
+          <w:rFonts w:cstheme="minorHAnsi"/>
+          <w:color w:val="000000"/>
+          <w:bdr w:val="single" w:sz="6" w:space="2" w:color="E3E3E3" w:frame="1"/>
+          <w:shd w:val="clear" w:color="auto" w:fill="FAFAFA"/>
+        </w:rPr>
+        <w:t>) -</w:t>
       </w:r>
       <w:proofErr w:type="spellStart"/>
       <w:r>
@@ -22599,6 +22715,7 @@
         </w:rPr>
         <w:t xml:space="preserve"> task, such as </w:t>
       </w:r>
+      <w:proofErr w:type="spellStart"/>
       <w:r>
         <w:rPr>
           <w:rFonts w:cstheme="minorHAnsi"/>
@@ -22608,6 +22725,7 @@
         </w:rPr>
         <w:t>vmuser</w:t>
       </w:r>
+      <w:proofErr w:type="spellEnd"/>
       <w:r>
         <w:rPr>
           <w:rFonts w:cstheme="minorHAnsi"/>
@@ -31659,15 +31777,8 @@
 <file path=customXml/itemProps3.xml><?xml version="1.0" encoding="utf-8"?>
 <ds:datastoreItem xmlns:ds="http://schemas.openxmlformats.org/officeDocument/2006/customXml" ds:itemID="{90D0A180-6659-450E-B806-302D171461DE}">
   <ds:schemaRefs>
-    <ds:schemaRef ds:uri="http://schemas.openxmlformats.org/package/2006/metadata/core-properties"/>
-    <ds:schemaRef ds:uri="http://purl.org/dc/elements/1.1/"/>
-    <ds:schemaRef ds:uri="http://purl.org/dc/dcmitype/"/>
+    <ds:schemaRef ds:uri="http://schemas.microsoft.com/office/2006/metadata/properties"/>
     <ds:schemaRef ds:uri="http://schemas.microsoft.com/office/infopath/2007/PartnerControls"/>
-    <ds:schemaRef ds:uri="http://schemas.microsoft.com/office/2006/metadata/properties"/>
-    <ds:schemaRef ds:uri="88b01116-f658-48c9-a42d-7b1c769516b8"/>
-    <ds:schemaRef ds:uri="http://schemas.microsoft.com/office/2006/documentManagement/types"/>
-    <ds:schemaRef ds:uri="http://purl.org/dc/terms/"/>
-    <ds:schemaRef ds:uri="http://www.w3.org/XML/1998/namespace"/>
   </ds:schemaRefs>
 </ds:datastoreItem>
 </file>
</xml_diff>